<commit_message>
minor edits for the outline
</commit_message>
<xml_diff>
--- a/manuscript/ethanePaper_outline.docx
+++ b/manuscript/ethanePaper_outline.docx
@@ -1209,15 +1209,7 @@
           <w:sz w:val="24"/>
           <w:szCs w:val="24"/>
         </w:rPr>
-        <w:t xml:space="preserve">, </w:t>
-      </w:r>
-      <w:r>
-        <w:rPr>
-          <w:rFonts w:ascii="Times New Roman" w:hAnsi="Times New Roman" w:cs="Times New Roman"/>
-          <w:sz w:val="24"/>
-          <w:szCs w:val="24"/>
-        </w:rPr>
-        <w:t>1996-2008,</w:t>
+        <w:t>, 1996-2008,</w:t>
       </w:r>
     </w:p>
     <w:p>
@@ -1270,7 +1262,41 @@
           <w:szCs w:val="24"/>
         </w:rPr>
         <w:lastRenderedPageBreak/>
-        <w:t>Not very consistent, some year with weekly samples, some year with only 1 – 2 days with samples</w:t>
+        <w:t>Not very consistent, some year</w:t>
+      </w:r>
+      <w:r>
+        <w:rPr>
+          <w:rFonts w:ascii="Times New Roman" w:hAnsi="Times New Roman" w:cs="Times New Roman"/>
+          <w:sz w:val="24"/>
+          <w:szCs w:val="24"/>
+        </w:rPr>
+        <w:t>s</w:t>
+      </w:r>
+      <w:r>
+        <w:rPr>
+          <w:rFonts w:ascii="Times New Roman" w:hAnsi="Times New Roman" w:cs="Times New Roman"/>
+          <w:sz w:val="24"/>
+          <w:szCs w:val="24"/>
+        </w:rPr>
+        <w:t xml:space="preserve"> with weekly samples, some year</w:t>
+      </w:r>
+      <w:r>
+        <w:rPr>
+          <w:rFonts w:ascii="Times New Roman" w:hAnsi="Times New Roman" w:cs="Times New Roman"/>
+          <w:sz w:val="24"/>
+          <w:szCs w:val="24"/>
+        </w:rPr>
+        <w:t>s</w:t>
+      </w:r>
+      <w:bookmarkStart w:id="0" w:name="_GoBack"/>
+      <w:bookmarkEnd w:id="0"/>
+      <w:r>
+        <w:rPr>
+          <w:rFonts w:ascii="Times New Roman" w:hAnsi="Times New Roman" w:cs="Times New Roman"/>
+          <w:sz w:val="24"/>
+          <w:szCs w:val="24"/>
+        </w:rPr>
+        <w:t xml:space="preserve"> with only 1 – 2 days with samples</w:t>
       </w:r>
     </w:p>
     <w:p>
@@ -1545,10 +1571,7 @@
         <w:t xml:space="preserve"> – 39 sites, </w:t>
       </w:r>
       <w:r>
-        <w:t>“/home/excluded-from-backup/ethane/IDL/temp_file/avail_coordn_all_network.dat</w:t>
-      </w:r>
-      <w:r>
-        <w:t>”</w:t>
+        <w:t>“/home/excluded-from-backup/ethane/IDL/temp_file/avail_coordn_all_network.dat”</w:t>
       </w:r>
     </w:p>
     <w:p>
@@ -2423,31 +2446,7 @@
           <w:sz w:val="24"/>
           <w:szCs w:val="24"/>
         </w:rPr>
-        <w:t xml:space="preserve">Calc annual mixing ratio </w:t>
-      </w:r>
-      <w:r>
-        <w:rPr>
-          <w:rFonts w:ascii="Times New Roman" w:eastAsiaTheme="minorEastAsia" w:hAnsi="Times New Roman" w:cs="Times New Roman"/>
-          <w:sz w:val="24"/>
-          <w:szCs w:val="24"/>
-        </w:rPr>
-        <w:t>uncertainty</w:t>
-      </w:r>
-      <w:r>
-        <w:rPr>
-          <w:rFonts w:ascii="Times New Roman" w:eastAsiaTheme="minorEastAsia" w:hAnsi="Times New Roman" w:cs="Times New Roman"/>
-          <w:sz w:val="24"/>
-          <w:szCs w:val="24"/>
-        </w:rPr>
-        <w:t xml:space="preserve"> of each band</w:t>
-      </w:r>
-      <w:r>
-        <w:rPr>
-          <w:rFonts w:ascii="Times New Roman" w:eastAsiaTheme="minorEastAsia" w:hAnsi="Times New Roman" w:cs="Times New Roman"/>
-          <w:sz w:val="24"/>
-          <w:szCs w:val="24"/>
-        </w:rPr>
-        <w:t xml:space="preserve"> (propagation of error from each month (Mar, June, Sep, Dec))</w:t>
+        <w:t>Calc annual mixing ratio uncertainty of each band (propagation of error from each month (Mar, June, Sep, Dec))</w:t>
       </w:r>
     </w:p>
     <w:p>
@@ -2874,8 +2873,6 @@
         </w:rPr>
         <w:t>a Cape Grim site.</w:t>
       </w:r>
-      <w:bookmarkStart w:id="0" w:name="_GoBack"/>
-      <w:bookmarkEnd w:id="0"/>
     </w:p>
     <w:p>
       <w:pPr>
@@ -4468,6 +4465,7 @@
   <w:style w:type="character" w:default="1" w:styleId="DefaultParagraphFont">
     <w:name w:val="Default Paragraph Font"/>
     <w:uiPriority w:val="1"/>
+    <w:semiHidden/>
     <w:unhideWhenUsed/>
   </w:style>
   <w:style w:type="table" w:default="1" w:styleId="TableNormal">

</xml_diff>